<commit_message>
update nos casos de uso e outras coisas
</commit_message>
<xml_diff>
--- a/PTI/Gestor/Requisitos.docx
+++ b/PTI/Gestor/Requisitos.docx
@@ -5,12 +5,14 @@
     <w:p>
       <w:pPr>
         <w:pStyle w:val="Heading1"/>
+        <w:keepNext w:val="0"/>
         <w:numPr>
           <w:ilvl w:val="0"/>
           <w:numId w:val="1"/>
         </w:numPr>
         <w:spacing w:before="240" w:line="240" w:lineRule="auto"/>
         <w:ind w:left="0" w:firstLine="0"/>
+        <w:jc w:val="both"/>
         <w:rPr>
           <w:rFonts w:ascii="Roboto" w:cs="Roboto" w:eastAsia="Roboto" w:hAnsi="Roboto"/>
           <w:b w:val="1"/>
@@ -33,6 +35,8 @@
     </w:p>
     <w:p>
       <w:pPr>
+        <w:keepNext w:val="0"/>
+        <w:spacing w:line="240" w:lineRule="auto"/>
         <w:jc w:val="both"/>
         <w:rPr>
           <w:rFonts w:ascii="Roboto" w:cs="Roboto" w:eastAsia="Roboto" w:hAnsi="Roboto"/>
@@ -54,6 +58,8 @@
     </w:p>
     <w:p>
       <w:pPr>
+        <w:keepNext w:val="0"/>
+        <w:spacing w:line="240" w:lineRule="auto"/>
         <w:jc w:val="both"/>
         <w:rPr>
           <w:rFonts w:ascii="Roboto" w:cs="Roboto" w:eastAsia="Roboto" w:hAnsi="Roboto"/>
@@ -73,26 +79,31 @@
     </w:p>
     <w:p>
       <w:pPr>
-        <w:jc w:val="both"/>
-        <w:rPr>
-          <w:rFonts w:ascii="Roboto" w:cs="Roboto" w:eastAsia="Roboto" w:hAnsi="Roboto"/>
-          <w:sz w:val="24"/>
-          <w:szCs w:val="24"/>
-        </w:rPr>
-      </w:pPr>
-      <w:r>
-        <w:rPr>
-          <w:rFonts w:ascii="Roboto" w:cs="Roboto" w:eastAsia="Roboto" w:hAnsi="Roboto"/>
-          <w:sz w:val="24"/>
-          <w:szCs w:val="24"/>
-          <w:rtl w:val="0"/>
-        </w:rPr>
-        <w:tab/>
-        <w:t xml:space="preserve">RF-1: Deve ser considerada a importação de dados em ficheiros ou noutro tipo</w:t>
-      </w:r>
-    </w:p>
-    <w:p>
-      <w:pPr>
+        <w:keepNext w:val="0"/>
+        <w:spacing w:after="0" w:line="240" w:lineRule="auto"/>
+        <w:ind w:left="720" w:firstLine="0"/>
+        <w:jc w:val="both"/>
+        <w:rPr>
+          <w:rFonts w:ascii="Roboto" w:cs="Roboto" w:eastAsia="Roboto" w:hAnsi="Roboto"/>
+          <w:sz w:val="24"/>
+          <w:szCs w:val="24"/>
+        </w:rPr>
+      </w:pPr>
+      <w:r>
+        <w:rPr>
+          <w:rFonts w:ascii="Roboto" w:cs="Roboto" w:eastAsia="Roboto" w:hAnsi="Roboto"/>
+          <w:sz w:val="24"/>
+          <w:szCs w:val="24"/>
+          <w:rtl w:val="0"/>
+        </w:rPr>
+        <w:t xml:space="preserve">RF-1: Possibilidade de importação de dados em ficheiros .txt Os admins irão       assegurar a existência de dados de:</w:t>
+      </w:r>
+    </w:p>
+    <w:p>
+      <w:pPr>
+        <w:keepNext w:val="0"/>
+        <w:widowControl w:val="0"/>
+        <w:spacing w:after="0" w:line="240" w:lineRule="auto"/>
         <w:ind w:firstLine="720"/>
         <w:jc w:val="both"/>
         <w:rPr>
@@ -108,91 +119,243 @@
           <w:szCs w:val="24"/>
           <w:rtl w:val="0"/>
         </w:rPr>
-        <w:t xml:space="preserve">de fonte de dados.</w:t>
-      </w:r>
-    </w:p>
-    <w:p>
-      <w:pPr>
-        <w:ind w:left="720" w:firstLine="0"/>
-        <w:jc w:val="both"/>
-        <w:rPr>
-          <w:rFonts w:ascii="Roboto" w:cs="Roboto" w:eastAsia="Roboto" w:hAnsi="Roboto"/>
-          <w:sz w:val="24"/>
-          <w:szCs w:val="24"/>
-        </w:rPr>
-      </w:pPr>
-      <w:r>
-        <w:rPr>
-          <w:rFonts w:ascii="Roboto" w:cs="Roboto" w:eastAsia="Roboto" w:hAnsi="Roboto"/>
-          <w:sz w:val="24"/>
-          <w:szCs w:val="24"/>
-          <w:rtl w:val="0"/>
-        </w:rPr>
-        <w:t xml:space="preserve">RF-2:Devem poder assegurar a existência de dados em cada ano letivo sobre os alunos.</w:t>
-      </w:r>
-    </w:p>
-    <w:p>
-      <w:pPr>
-        <w:ind w:left="720" w:firstLine="0"/>
-        <w:jc w:val="both"/>
-        <w:rPr>
-          <w:rFonts w:ascii="Roboto" w:cs="Roboto" w:eastAsia="Roboto" w:hAnsi="Roboto"/>
-          <w:sz w:val="24"/>
-          <w:szCs w:val="24"/>
-        </w:rPr>
-      </w:pPr>
-      <w:r>
-        <w:rPr>
-          <w:rFonts w:ascii="Roboto" w:cs="Roboto" w:eastAsia="Roboto" w:hAnsi="Roboto"/>
-          <w:sz w:val="24"/>
-          <w:szCs w:val="24"/>
-          <w:rtl w:val="0"/>
-        </w:rPr>
-        <w:t xml:space="preserve">RF-3:Devem poder assegurar a existência de dados em cada ano letivo sobre as unidades curriculares em que cada aluno está inscrito.</w:t>
-      </w:r>
-    </w:p>
-    <w:p>
-      <w:pPr>
-        <w:ind w:left="720" w:firstLine="0"/>
-        <w:jc w:val="both"/>
-        <w:rPr>
-          <w:rFonts w:ascii="Roboto" w:cs="Roboto" w:eastAsia="Roboto" w:hAnsi="Roboto"/>
-          <w:sz w:val="24"/>
-          <w:szCs w:val="24"/>
-        </w:rPr>
-      </w:pPr>
-      <w:r>
-        <w:rPr>
-          <w:rFonts w:ascii="Roboto" w:cs="Roboto" w:eastAsia="Roboto" w:hAnsi="Roboto"/>
-          <w:sz w:val="24"/>
-          <w:szCs w:val="24"/>
-          <w:rtl w:val="0"/>
-        </w:rPr>
-        <w:t xml:space="preserve">RF-4:Devem poder assegurar a existência de dados sobre as turmas que cada aluno  frequenta.</w:t>
-      </w:r>
-    </w:p>
-    <w:p>
-      <w:pPr>
-        <w:ind w:left="720" w:firstLine="0"/>
-        <w:jc w:val="both"/>
-        <w:rPr>
-          <w:rFonts w:ascii="Roboto" w:cs="Roboto" w:eastAsia="Roboto" w:hAnsi="Roboto"/>
-          <w:sz w:val="24"/>
-          <w:szCs w:val="24"/>
-        </w:rPr>
-      </w:pPr>
-      <w:r>
-        <w:rPr>
-          <w:rFonts w:ascii="Roboto" w:cs="Roboto" w:eastAsia="Roboto" w:hAnsi="Roboto"/>
-          <w:sz w:val="24"/>
-          <w:szCs w:val="24"/>
-          <w:rtl w:val="0"/>
-        </w:rPr>
-        <w:t xml:space="preserve">RF-5:Devem poder assegurar a existência de dados sobre os professores que lecionam em cada turma.</w:t>
-      </w:r>
-    </w:p>
-    <w:p>
-      <w:pPr>
+        <w:t xml:space="preserve">RF-2: Alunos</w:t>
+      </w:r>
+    </w:p>
+    <w:p>
+      <w:pPr>
+        <w:keepNext w:val="0"/>
+        <w:widowControl w:val="0"/>
+        <w:spacing w:after="0" w:line="240" w:lineRule="auto"/>
+        <w:ind w:firstLine="720"/>
+        <w:jc w:val="both"/>
+        <w:rPr>
+          <w:rFonts w:ascii="Roboto" w:cs="Roboto" w:eastAsia="Roboto" w:hAnsi="Roboto"/>
+          <w:sz w:val="24"/>
+          <w:szCs w:val="24"/>
+        </w:rPr>
+      </w:pPr>
+      <w:r>
+        <w:rPr>
+          <w:rFonts w:ascii="Roboto" w:cs="Roboto" w:eastAsia="Roboto" w:hAnsi="Roboto"/>
+          <w:sz w:val="24"/>
+          <w:szCs w:val="24"/>
+          <w:rtl w:val="0"/>
+        </w:rPr>
+        <w:t xml:space="preserve">RF-3: Unidades curriculares</w:t>
+      </w:r>
+    </w:p>
+    <w:p>
+      <w:pPr>
+        <w:keepNext w:val="0"/>
+        <w:widowControl w:val="0"/>
+        <w:spacing w:after="0" w:line="240" w:lineRule="auto"/>
+        <w:ind w:firstLine="720"/>
+        <w:jc w:val="both"/>
+        <w:rPr>
+          <w:rFonts w:ascii="Roboto" w:cs="Roboto" w:eastAsia="Roboto" w:hAnsi="Roboto"/>
+          <w:sz w:val="24"/>
+          <w:szCs w:val="24"/>
+        </w:rPr>
+      </w:pPr>
+      <w:r>
+        <w:rPr>
+          <w:rFonts w:ascii="Roboto" w:cs="Roboto" w:eastAsia="Roboto" w:hAnsi="Roboto"/>
+          <w:sz w:val="24"/>
+          <w:szCs w:val="24"/>
+          <w:rtl w:val="0"/>
+        </w:rPr>
+        <w:t xml:space="preserve">RF-4: Turmas</w:t>
+      </w:r>
+    </w:p>
+    <w:p>
+      <w:pPr>
+        <w:keepNext w:val="0"/>
+        <w:widowControl w:val="0"/>
+        <w:spacing w:after="0" w:line="240" w:lineRule="auto"/>
+        <w:ind w:firstLine="720"/>
+        <w:jc w:val="both"/>
+        <w:rPr>
+          <w:rFonts w:ascii="Roboto" w:cs="Roboto" w:eastAsia="Roboto" w:hAnsi="Roboto"/>
+          <w:sz w:val="24"/>
+          <w:szCs w:val="24"/>
+        </w:rPr>
+      </w:pPr>
+      <w:r>
+        <w:rPr>
+          <w:rFonts w:ascii="Roboto" w:cs="Roboto" w:eastAsia="Roboto" w:hAnsi="Roboto"/>
+          <w:sz w:val="24"/>
+          <w:szCs w:val="24"/>
+          <w:rtl w:val="0"/>
+        </w:rPr>
+        <w:t xml:space="preserve">RF-5: Professores</w:t>
+      </w:r>
+    </w:p>
+    <w:p>
+      <w:pPr>
+        <w:keepNext w:val="0"/>
+        <w:widowControl w:val="0"/>
+        <w:spacing w:after="0" w:line="240" w:lineRule="auto"/>
+        <w:ind w:firstLine="720"/>
+        <w:jc w:val="both"/>
+        <w:rPr>
+          <w:rFonts w:ascii="Roboto" w:cs="Roboto" w:eastAsia="Roboto" w:hAnsi="Roboto"/>
+          <w:sz w:val="24"/>
+          <w:szCs w:val="24"/>
+        </w:rPr>
+      </w:pPr>
+      <w:r>
+        <w:rPr>
+          <w:rFonts w:ascii="Roboto" w:cs="Roboto" w:eastAsia="Roboto" w:hAnsi="Roboto"/>
+          <w:sz w:val="24"/>
+          <w:szCs w:val="24"/>
+          <w:rtl w:val="0"/>
+        </w:rPr>
+        <w:t xml:space="preserve">RF-6: Grupos</w:t>
+      </w:r>
+    </w:p>
+    <w:p>
+      <w:pPr>
+        <w:keepNext w:val="0"/>
+        <w:widowControl w:val="0"/>
+        <w:spacing w:after="0" w:line="240" w:lineRule="auto"/>
+        <w:ind w:left="720" w:firstLine="0"/>
+        <w:jc w:val="both"/>
+        <w:rPr>
+          <w:rFonts w:ascii="Roboto" w:cs="Roboto" w:eastAsia="Roboto" w:hAnsi="Roboto"/>
+          <w:sz w:val="24"/>
+          <w:szCs w:val="24"/>
+        </w:rPr>
+      </w:pPr>
+      <w:r>
+        <w:rPr>
+          <w:rFonts w:ascii="Roboto" w:cs="Roboto" w:eastAsia="Roboto" w:hAnsi="Roboto"/>
+          <w:sz w:val="24"/>
+          <w:szCs w:val="24"/>
+          <w:rtl w:val="0"/>
+        </w:rPr>
+        <w:t xml:space="preserve">RF-7: Mensagens</w:t>
+      </w:r>
+    </w:p>
+    <w:p>
+      <w:pPr>
+        <w:keepNext w:val="0"/>
+        <w:widowControl w:val="0"/>
+        <w:spacing w:after="0" w:line="240" w:lineRule="auto"/>
+        <w:ind w:left="720" w:firstLine="0"/>
+        <w:jc w:val="both"/>
+        <w:rPr>
+          <w:rFonts w:ascii="Roboto" w:cs="Roboto" w:eastAsia="Roboto" w:hAnsi="Roboto"/>
+          <w:sz w:val="24"/>
+          <w:szCs w:val="24"/>
+        </w:rPr>
+      </w:pPr>
+      <w:r>
+        <w:rPr>
+          <w:rFonts w:ascii="Roboto" w:cs="Roboto" w:eastAsia="Roboto" w:hAnsi="Roboto"/>
+          <w:sz w:val="24"/>
+          <w:szCs w:val="24"/>
+          <w:rtl w:val="0"/>
+        </w:rPr>
+        <w:t xml:space="preserve">RF-8: Posts de fóruns</w:t>
+      </w:r>
+    </w:p>
+    <w:p>
+      <w:pPr>
+        <w:keepNext w:val="0"/>
+        <w:widowControl w:val="0"/>
+        <w:spacing w:after="0" w:line="240" w:lineRule="auto"/>
+        <w:ind w:left="720" w:firstLine="0"/>
+        <w:jc w:val="both"/>
+        <w:rPr>
+          <w:rFonts w:ascii="Roboto" w:cs="Roboto" w:eastAsia="Roboto" w:hAnsi="Roboto"/>
+          <w:sz w:val="24"/>
+          <w:szCs w:val="24"/>
+        </w:rPr>
+      </w:pPr>
+      <w:r>
+        <w:rPr>
+          <w:rFonts w:ascii="Roboto" w:cs="Roboto" w:eastAsia="Roboto" w:hAnsi="Roboto"/>
+          <w:sz w:val="24"/>
+          <w:szCs w:val="24"/>
+          <w:rtl w:val="0"/>
+        </w:rPr>
+        <w:t xml:space="preserve">RF-9: Avaliações</w:t>
+      </w:r>
+    </w:p>
+    <w:p>
+      <w:pPr>
+        <w:keepNext w:val="0"/>
+        <w:widowControl w:val="0"/>
+        <w:spacing w:after="0" w:line="240" w:lineRule="auto"/>
+        <w:ind w:left="720" w:firstLine="0"/>
+        <w:jc w:val="both"/>
+        <w:rPr>
+          <w:rFonts w:ascii="Roboto" w:cs="Roboto" w:eastAsia="Roboto" w:hAnsi="Roboto"/>
+          <w:sz w:val="24"/>
+          <w:szCs w:val="24"/>
+        </w:rPr>
+      </w:pPr>
+      <w:r>
+        <w:rPr>
+          <w:rFonts w:ascii="Roboto" w:cs="Roboto" w:eastAsia="Roboto" w:hAnsi="Roboto"/>
+          <w:sz w:val="24"/>
+          <w:szCs w:val="24"/>
+          <w:rtl w:val="0"/>
+        </w:rPr>
+        <w:t xml:space="preserve">RF-10: Pontuações de alunos</w:t>
+      </w:r>
+    </w:p>
+    <w:p>
+      <w:pPr>
+        <w:keepNext w:val="0"/>
+        <w:widowControl w:val="0"/>
+        <w:spacing w:after="0" w:line="240" w:lineRule="auto"/>
+        <w:ind w:left="720" w:firstLine="0"/>
+        <w:jc w:val="both"/>
+        <w:rPr>
+          <w:rFonts w:ascii="Roboto" w:cs="Roboto" w:eastAsia="Roboto" w:hAnsi="Roboto"/>
+          <w:sz w:val="24"/>
+          <w:szCs w:val="24"/>
+        </w:rPr>
+      </w:pPr>
+      <w:r>
+        <w:rPr>
+          <w:rFonts w:ascii="Roboto" w:cs="Roboto" w:eastAsia="Roboto" w:hAnsi="Roboto"/>
+          <w:sz w:val="24"/>
+          <w:szCs w:val="24"/>
+          <w:rtl w:val="0"/>
+        </w:rPr>
+        <w:t xml:space="preserve">RF-11: Etapas de projetos</w:t>
+      </w:r>
+    </w:p>
+    <w:p>
+      <w:pPr>
+        <w:keepNext w:val="0"/>
+        <w:widowControl w:val="0"/>
+        <w:spacing w:after="0" w:line="240" w:lineRule="auto"/>
+        <w:ind w:left="720" w:firstLine="0"/>
+        <w:jc w:val="both"/>
+        <w:rPr>
+          <w:rFonts w:ascii="Roboto" w:cs="Roboto" w:eastAsia="Roboto" w:hAnsi="Roboto"/>
+          <w:sz w:val="24"/>
+          <w:szCs w:val="24"/>
+        </w:rPr>
+      </w:pPr>
+      <w:r>
+        <w:rPr>
+          <w:rFonts w:ascii="Roboto" w:cs="Roboto" w:eastAsia="Roboto" w:hAnsi="Roboto"/>
+          <w:sz w:val="24"/>
+          <w:szCs w:val="24"/>
+          <w:rtl w:val="0"/>
+        </w:rPr>
+        <w:t xml:space="preserve">RF-12: Regras de constituição de grupos</w:t>
+      </w:r>
+    </w:p>
+    <w:p>
+      <w:pPr>
+        <w:keepNext w:val="0"/>
+        <w:spacing w:line="240" w:lineRule="auto"/>
         <w:jc w:val="both"/>
         <w:rPr>
           <w:rFonts w:ascii="Roboto" w:cs="Roboto" w:eastAsia="Roboto" w:hAnsi="Roboto"/>
@@ -212,167 +375,103 @@
     </w:p>
     <w:p>
       <w:pPr>
-        <w:jc w:val="both"/>
-        <w:rPr>
-          <w:rFonts w:ascii="Roboto" w:cs="Roboto" w:eastAsia="Roboto" w:hAnsi="Roboto"/>
-          <w:sz w:val="24"/>
-          <w:szCs w:val="24"/>
-        </w:rPr>
-      </w:pPr>
-      <w:r>
-        <w:rPr>
-          <w:rFonts w:ascii="Roboto" w:cs="Roboto" w:eastAsia="Roboto" w:hAnsi="Roboto"/>
-          <w:sz w:val="24"/>
-          <w:szCs w:val="24"/>
-          <w:rtl w:val="0"/>
-        </w:rPr>
-        <w:tab/>
-        <w:t xml:space="preserve">RF-6: Deve poder definir as regras para a constituição de grupos para os</w:t>
-      </w:r>
-    </w:p>
-    <w:p>
-      <w:pPr>
-        <w:jc w:val="both"/>
-        <w:rPr>
-          <w:rFonts w:ascii="Roboto" w:cs="Roboto" w:eastAsia="Roboto" w:hAnsi="Roboto"/>
-          <w:sz w:val="24"/>
-          <w:szCs w:val="24"/>
-        </w:rPr>
-      </w:pPr>
-      <w:r>
-        <w:rPr>
-          <w:rFonts w:ascii="Roboto" w:cs="Roboto" w:eastAsia="Roboto" w:hAnsi="Roboto"/>
-          <w:sz w:val="24"/>
-          <w:szCs w:val="24"/>
-          <w:rtl w:val="0"/>
-        </w:rPr>
-        <w:t xml:space="preserve"> </w:t>
-        <w:tab/>
-        <w:t xml:space="preserve">projetos das suas unidades curriculares.</w:t>
-      </w:r>
-    </w:p>
-    <w:p>
-      <w:pPr>
-        <w:ind w:left="720" w:firstLine="0"/>
-        <w:jc w:val="both"/>
-        <w:rPr>
-          <w:rFonts w:ascii="Roboto" w:cs="Roboto" w:eastAsia="Roboto" w:hAnsi="Roboto"/>
-          <w:sz w:val="24"/>
-          <w:szCs w:val="24"/>
-        </w:rPr>
-      </w:pPr>
-      <w:r>
-        <w:rPr>
-          <w:rFonts w:ascii="Roboto" w:cs="Roboto" w:eastAsia="Roboto" w:hAnsi="Roboto"/>
-          <w:sz w:val="24"/>
-          <w:szCs w:val="24"/>
-          <w:rtl w:val="0"/>
-        </w:rPr>
-        <w:t xml:space="preserve">RF-7: Estipular as etapas para os projetos, com objetivos, entregáveis, e</w:t>
-      </w:r>
-    </w:p>
-    <w:p>
-      <w:pPr>
-        <w:ind w:left="720" w:firstLine="0"/>
-        <w:jc w:val="both"/>
-        <w:rPr>
-          <w:rFonts w:ascii="Roboto" w:cs="Roboto" w:eastAsia="Roboto" w:hAnsi="Roboto"/>
-          <w:sz w:val="24"/>
-          <w:szCs w:val="24"/>
-        </w:rPr>
-      </w:pPr>
-      <w:r>
-        <w:rPr>
-          <w:rFonts w:ascii="Roboto" w:cs="Roboto" w:eastAsia="Roboto" w:hAnsi="Roboto"/>
-          <w:sz w:val="24"/>
-          <w:szCs w:val="24"/>
-          <w:rtl w:val="0"/>
-        </w:rPr>
-        <w:t xml:space="preserve"> prazos.</w:t>
-      </w:r>
-    </w:p>
-    <w:p>
-      <w:pPr>
-        <w:ind w:left="720" w:firstLine="0"/>
-        <w:jc w:val="both"/>
-        <w:rPr>
-          <w:rFonts w:ascii="Roboto" w:cs="Roboto" w:eastAsia="Roboto" w:hAnsi="Roboto"/>
-          <w:sz w:val="24"/>
-          <w:szCs w:val="24"/>
-        </w:rPr>
-      </w:pPr>
-      <w:r>
-        <w:rPr>
-          <w:rFonts w:ascii="Roboto" w:cs="Roboto" w:eastAsia="Roboto" w:hAnsi="Roboto"/>
-          <w:sz w:val="24"/>
-          <w:szCs w:val="24"/>
-          <w:rtl w:val="0"/>
-        </w:rPr>
-        <w:t xml:space="preserve">RF-8: Consultar os documentos e outros artefactos que vão sendo produzidos</w:t>
-      </w:r>
-    </w:p>
-    <w:p>
-      <w:pPr>
-        <w:ind w:left="720" w:firstLine="0"/>
-        <w:jc w:val="both"/>
-        <w:rPr>
-          <w:rFonts w:ascii="Roboto" w:cs="Roboto" w:eastAsia="Roboto" w:hAnsi="Roboto"/>
-          <w:sz w:val="24"/>
-          <w:szCs w:val="24"/>
-        </w:rPr>
-      </w:pPr>
-      <w:r>
-        <w:rPr>
-          <w:rFonts w:ascii="Roboto" w:cs="Roboto" w:eastAsia="Roboto" w:hAnsi="Roboto"/>
-          <w:sz w:val="24"/>
-          <w:szCs w:val="24"/>
-          <w:rtl w:val="0"/>
-        </w:rPr>
-        <w:t xml:space="preserve"> por cada grupo em cada projeto.</w:t>
-      </w:r>
-    </w:p>
-    <w:p>
-      <w:pPr>
-        <w:ind w:left="720" w:firstLine="0"/>
-        <w:jc w:val="both"/>
-        <w:rPr>
-          <w:rFonts w:ascii="Roboto" w:cs="Roboto" w:eastAsia="Roboto" w:hAnsi="Roboto"/>
-          <w:sz w:val="24"/>
-          <w:szCs w:val="24"/>
-        </w:rPr>
-      </w:pPr>
-      <w:r>
-        <w:rPr>
-          <w:rFonts w:ascii="Roboto" w:cs="Roboto" w:eastAsia="Roboto" w:hAnsi="Roboto"/>
-          <w:sz w:val="24"/>
-          <w:szCs w:val="24"/>
-          <w:rtl w:val="0"/>
-        </w:rPr>
-        <w:t xml:space="preserve">RF-9: Responder a dúvidas dos grupos e dar feedback sobre o que cada grupo</w:t>
-      </w:r>
-    </w:p>
-    <w:p>
-      <w:pPr>
-        <w:ind w:left="720" w:firstLine="0"/>
-        <w:jc w:val="both"/>
-        <w:rPr>
-          <w:rFonts w:ascii="Roboto" w:cs="Roboto" w:eastAsia="Roboto" w:hAnsi="Roboto"/>
-          <w:sz w:val="24"/>
-          <w:szCs w:val="24"/>
-        </w:rPr>
-      </w:pPr>
-      <w:r>
-        <w:rPr>
-          <w:rFonts w:ascii="Roboto" w:cs="Roboto" w:eastAsia="Roboto" w:hAnsi="Roboto"/>
-          <w:sz w:val="24"/>
-          <w:szCs w:val="24"/>
-          <w:rtl w:val="0"/>
-        </w:rPr>
-        <w:t xml:space="preserve"> entrega em cada etapa.</w:t>
-      </w:r>
-    </w:p>
-    <w:p>
-      <w:pPr>
+        <w:keepNext w:val="0"/>
+        <w:spacing w:after="0" w:line="240" w:lineRule="auto"/>
+        <w:ind w:left="720" w:firstLine="0"/>
+        <w:jc w:val="both"/>
+        <w:rPr>
+          <w:rFonts w:ascii="Roboto" w:cs="Roboto" w:eastAsia="Roboto" w:hAnsi="Roboto"/>
+          <w:sz w:val="24"/>
+          <w:szCs w:val="24"/>
+        </w:rPr>
+      </w:pPr>
+      <w:r>
+        <w:rPr>
+          <w:rFonts w:ascii="Roboto" w:cs="Roboto" w:eastAsia="Roboto" w:hAnsi="Roboto"/>
+          <w:sz w:val="24"/>
+          <w:szCs w:val="24"/>
+          <w:rtl w:val="0"/>
+        </w:rPr>
+        <w:t xml:space="preserve">RF-13: Definição de regras para a constituição de grupos para os projetos das suas unidades curriculares</w:t>
+      </w:r>
+    </w:p>
+    <w:p>
+      <w:pPr>
+        <w:keepNext w:val="0"/>
+        <w:spacing w:after="0" w:line="240" w:lineRule="auto"/>
+        <w:ind w:left="720" w:firstLine="0"/>
+        <w:jc w:val="both"/>
+        <w:rPr>
+          <w:rFonts w:ascii="Roboto" w:cs="Roboto" w:eastAsia="Roboto" w:hAnsi="Roboto"/>
+          <w:sz w:val="24"/>
+          <w:szCs w:val="24"/>
+        </w:rPr>
+      </w:pPr>
+      <w:r>
+        <w:rPr>
+          <w:rFonts w:ascii="Roboto" w:cs="Roboto" w:eastAsia="Roboto" w:hAnsi="Roboto"/>
+          <w:sz w:val="24"/>
+          <w:szCs w:val="24"/>
+          <w:rtl w:val="0"/>
+        </w:rPr>
+        <w:t xml:space="preserve">RF-14: Estipular as etapas para os projetos, com objetivos, entregáveis, e prazos</w:t>
+      </w:r>
+    </w:p>
+    <w:p>
+      <w:pPr>
+        <w:keepNext w:val="0"/>
+        <w:widowControl w:val="0"/>
+        <w:spacing w:after="0" w:line="240" w:lineRule="auto"/>
+        <w:ind w:left="720" w:firstLine="0"/>
+        <w:jc w:val="both"/>
+        <w:rPr>
+          <w:rFonts w:ascii="Roboto" w:cs="Roboto" w:eastAsia="Roboto" w:hAnsi="Roboto"/>
+          <w:sz w:val="24"/>
+          <w:szCs w:val="24"/>
+        </w:rPr>
+      </w:pPr>
+      <w:r>
+        <w:rPr>
+          <w:rFonts w:ascii="Roboto" w:cs="Roboto" w:eastAsia="Roboto" w:hAnsi="Roboto"/>
+          <w:sz w:val="24"/>
+          <w:szCs w:val="24"/>
+          <w:rtl w:val="0"/>
+        </w:rPr>
+        <w:t xml:space="preserve">RF-15: Consultar os documentos e outros artefactos que vão sendo produzidos por cada grupo em cada projeto</w:t>
+      </w:r>
+    </w:p>
+    <w:p>
+      <w:pPr>
+        <w:keepNext w:val="0"/>
+        <w:widowControl w:val="0"/>
+        <w:spacing w:after="0" w:line="240" w:lineRule="auto"/>
+        <w:ind w:left="720" w:firstLine="0"/>
+        <w:jc w:val="both"/>
+        <w:rPr>
+          <w:rFonts w:ascii="Roboto" w:cs="Roboto" w:eastAsia="Roboto" w:hAnsi="Roboto"/>
+          <w:sz w:val="24"/>
+          <w:szCs w:val="24"/>
+        </w:rPr>
+      </w:pPr>
+      <w:r>
+        <w:rPr>
+          <w:rFonts w:ascii="Roboto" w:cs="Roboto" w:eastAsia="Roboto" w:hAnsi="Roboto"/>
+          <w:sz w:val="24"/>
+          <w:szCs w:val="24"/>
+          <w:rtl w:val="0"/>
+        </w:rPr>
+        <w:t xml:space="preserve">RF-16: Responder a dúvidas dos grupos e dar feedback sobre o que cada grupo entrega em cada etapa</w:t>
+      </w:r>
+      <w:r>
+        <w:rPr>
+          <w:rtl w:val="0"/>
+        </w:rPr>
+      </w:r>
+    </w:p>
+    <w:p>
+      <w:pPr>
+        <w:keepNext w:val="0"/>
+        <w:spacing w:line="240" w:lineRule="auto"/>
         <w:jc w:val="both"/>
         <w:rPr>
           <w:rFonts w:ascii="Roboto" w:cs="Roboto" w:eastAsia="Roboto" w:hAnsi="Roboto"/>
@@ -392,205 +491,47 @@
     </w:p>
     <w:p>
       <w:pPr>
-        <w:ind w:left="720" w:firstLine="0"/>
-        <w:jc w:val="both"/>
-        <w:rPr>
-          <w:rFonts w:ascii="Roboto" w:cs="Roboto" w:eastAsia="Roboto" w:hAnsi="Roboto"/>
-          <w:sz w:val="24"/>
-          <w:szCs w:val="24"/>
-        </w:rPr>
-      </w:pPr>
-      <w:r>
-        <w:rPr>
-          <w:rFonts w:ascii="Roboto" w:cs="Roboto" w:eastAsia="Roboto" w:hAnsi="Roboto"/>
-          <w:sz w:val="24"/>
-          <w:szCs w:val="24"/>
-          <w:rtl w:val="0"/>
-        </w:rPr>
-        <w:t xml:space="preserve">RF-10-1: Pode criar grupo  </w:t>
-      </w:r>
-    </w:p>
-    <w:p>
-      <w:pPr>
-        <w:ind w:left="720" w:firstLine="0"/>
-        <w:jc w:val="both"/>
-        <w:rPr>
-          <w:rFonts w:ascii="Roboto" w:cs="Roboto" w:eastAsia="Roboto" w:hAnsi="Roboto"/>
-          <w:sz w:val="24"/>
-          <w:szCs w:val="24"/>
-        </w:rPr>
-      </w:pPr>
-      <w:r>
-        <w:rPr>
-          <w:rFonts w:ascii="Roboto" w:cs="Roboto" w:eastAsia="Roboto" w:hAnsi="Roboto"/>
-          <w:sz w:val="24"/>
-          <w:szCs w:val="24"/>
-          <w:rtl w:val="0"/>
-        </w:rPr>
-        <w:t xml:space="preserve">RF-10-2: Pedir para juntar grupo formado.</w:t>
-      </w:r>
-    </w:p>
-    <w:p>
-      <w:pPr>
-        <w:ind w:left="720" w:firstLine="0"/>
-        <w:jc w:val="both"/>
-        <w:rPr>
-          <w:rFonts w:ascii="Roboto" w:cs="Roboto" w:eastAsia="Roboto" w:hAnsi="Roboto"/>
-          <w:sz w:val="24"/>
-          <w:szCs w:val="24"/>
-        </w:rPr>
-      </w:pPr>
-      <w:r>
-        <w:rPr>
-          <w:rFonts w:ascii="Roboto" w:cs="Roboto" w:eastAsia="Roboto" w:hAnsi="Roboto"/>
-          <w:sz w:val="24"/>
-          <w:szCs w:val="24"/>
-          <w:rtl w:val="0"/>
-        </w:rPr>
-        <w:t xml:space="preserve">RF-11: Comunicar entre si ou com o professor.</w:t>
-      </w:r>
-    </w:p>
-    <w:p>
-      <w:pPr>
-        <w:jc w:val="both"/>
-        <w:rPr>
-          <w:rFonts w:ascii="Roboto" w:cs="Roboto" w:eastAsia="Roboto" w:hAnsi="Roboto"/>
-          <w:sz w:val="24"/>
-          <w:szCs w:val="24"/>
-        </w:rPr>
-      </w:pPr>
-      <w:r>
-        <w:rPr>
-          <w:rFonts w:ascii="Roboto" w:cs="Roboto" w:eastAsia="Roboto" w:hAnsi="Roboto"/>
-          <w:sz w:val="24"/>
-          <w:szCs w:val="24"/>
-          <w:rtl w:val="0"/>
-        </w:rPr>
-        <w:t xml:space="preserve">Aluno num grupo:</w:t>
-      </w:r>
-    </w:p>
-    <w:p>
-      <w:pPr>
-        <w:ind w:left="720" w:firstLine="0"/>
-        <w:jc w:val="both"/>
-        <w:rPr>
-          <w:rFonts w:ascii="Roboto" w:cs="Roboto" w:eastAsia="Roboto" w:hAnsi="Roboto"/>
-          <w:sz w:val="24"/>
-          <w:szCs w:val="24"/>
-        </w:rPr>
-      </w:pPr>
-      <w:r>
-        <w:rPr>
-          <w:rFonts w:ascii="Roboto" w:cs="Roboto" w:eastAsia="Roboto" w:hAnsi="Roboto"/>
-          <w:sz w:val="24"/>
-          <w:szCs w:val="24"/>
-          <w:rtl w:val="0"/>
-        </w:rPr>
-        <w:t xml:space="preserve">RF-12: Guardar documentos e outros artefactos na área de trabalho do grupo a que pertence.</w:t>
-      </w:r>
-    </w:p>
-    <w:p>
-      <w:pPr>
-        <w:ind w:left="720" w:firstLine="0"/>
-        <w:jc w:val="both"/>
-        <w:rPr>
-          <w:rFonts w:ascii="Roboto" w:cs="Roboto" w:eastAsia="Roboto" w:hAnsi="Roboto"/>
-          <w:sz w:val="24"/>
-          <w:szCs w:val="24"/>
-        </w:rPr>
-      </w:pPr>
-      <w:r>
-        <w:rPr>
-          <w:rFonts w:ascii="Roboto" w:cs="Roboto" w:eastAsia="Roboto" w:hAnsi="Roboto"/>
-          <w:sz w:val="24"/>
-          <w:szCs w:val="24"/>
-          <w:rtl w:val="0"/>
-        </w:rPr>
-        <w:t xml:space="preserve">RF-13: Sugerir períodos para todos os membros se reunirem ou aceitar um</w:t>
-      </w:r>
-    </w:p>
-    <w:p>
-      <w:pPr>
-        <w:ind w:left="720" w:firstLine="0"/>
-        <w:jc w:val="both"/>
-        <w:rPr>
-          <w:rFonts w:ascii="Roboto" w:cs="Roboto" w:eastAsia="Roboto" w:hAnsi="Roboto"/>
-          <w:sz w:val="24"/>
-          <w:szCs w:val="24"/>
-        </w:rPr>
-      </w:pPr>
-      <w:r>
-        <w:rPr>
-          <w:rFonts w:ascii="Roboto" w:cs="Roboto" w:eastAsia="Roboto" w:hAnsi="Roboto"/>
-          <w:sz w:val="24"/>
-          <w:szCs w:val="24"/>
-          <w:rtl w:val="0"/>
-        </w:rPr>
-        <w:t xml:space="preserve"> período já sugerido.</w:t>
-      </w:r>
-    </w:p>
-    <w:p>
-      <w:pPr>
-        <w:ind w:left="720" w:firstLine="0"/>
-        <w:jc w:val="both"/>
-        <w:rPr>
-          <w:rFonts w:ascii="Roboto" w:cs="Roboto" w:eastAsia="Roboto" w:hAnsi="Roboto"/>
-          <w:sz w:val="24"/>
-          <w:szCs w:val="24"/>
-        </w:rPr>
-      </w:pPr>
-      <w:r>
-        <w:rPr>
-          <w:rFonts w:ascii="Roboto" w:cs="Roboto" w:eastAsia="Roboto" w:hAnsi="Roboto"/>
-          <w:sz w:val="24"/>
-          <w:szCs w:val="24"/>
-          <w:rtl w:val="0"/>
-        </w:rPr>
-        <w:t xml:space="preserve">RF-14: Registar o tempo que dedicam a cada tarefa do projeto.</w:t>
-      </w:r>
-    </w:p>
-    <w:p>
-      <w:pPr>
-        <w:ind w:left="720" w:firstLine="0"/>
-        <w:jc w:val="both"/>
-        <w:rPr>
-          <w:rFonts w:ascii="Roboto" w:cs="Roboto" w:eastAsia="Roboto" w:hAnsi="Roboto"/>
-          <w:sz w:val="24"/>
-          <w:szCs w:val="24"/>
-        </w:rPr>
-      </w:pPr>
-      <w:r>
-        <w:rPr>
-          <w:rFonts w:ascii="Roboto" w:cs="Roboto" w:eastAsia="Roboto" w:hAnsi="Roboto"/>
-          <w:sz w:val="24"/>
-          <w:szCs w:val="24"/>
-          <w:rtl w:val="0"/>
-        </w:rPr>
-        <w:t xml:space="preserve">RF-15: Atribuir pontuações às prestações dos colegas no final do trabalho de</w:t>
-      </w:r>
-    </w:p>
-    <w:p>
-      <w:pPr>
-        <w:ind w:left="720" w:firstLine="0"/>
-        <w:jc w:val="both"/>
-        <w:rPr>
-          <w:rFonts w:ascii="Roboto" w:cs="Roboto" w:eastAsia="Roboto" w:hAnsi="Roboto"/>
-          <w:sz w:val="24"/>
-          <w:szCs w:val="24"/>
-        </w:rPr>
-      </w:pPr>
-      <w:r>
-        <w:rPr>
-          <w:rFonts w:ascii="Roboto" w:cs="Roboto" w:eastAsia="Roboto" w:hAnsi="Roboto"/>
-          <w:sz w:val="24"/>
-          <w:szCs w:val="24"/>
-          <w:rtl w:val="0"/>
-        </w:rPr>
-        <w:t xml:space="preserve"> grupo.</w:t>
-      </w:r>
-    </w:p>
-    <w:p>
-      <w:pPr>
+        <w:keepNext w:val="0"/>
+        <w:widowControl w:val="0"/>
+        <w:spacing w:after="320" w:line="240" w:lineRule="auto"/>
+        <w:ind w:left="720" w:firstLine="0"/>
+        <w:jc w:val="both"/>
+        <w:rPr>
+          <w:rFonts w:ascii="Roboto" w:cs="Roboto" w:eastAsia="Roboto" w:hAnsi="Roboto"/>
+          <w:sz w:val="24"/>
+          <w:szCs w:val="24"/>
+        </w:rPr>
+      </w:pPr>
+      <w:r>
+        <w:rPr>
+          <w:rFonts w:ascii="Roboto" w:cs="Roboto" w:eastAsia="Roboto" w:hAnsi="Roboto"/>
+          <w:sz w:val="24"/>
+          <w:szCs w:val="24"/>
+          <w:rtl w:val="0"/>
+        </w:rPr>
+        <w:t xml:space="preserve">RF-17: Criar grupo</w:t>
+        <w:br w:type="textWrapping"/>
+        <w:t xml:space="preserve">RF-18: Entrar num grupo</w:t>
+        <w:br w:type="textWrapping"/>
+        <w:t xml:space="preserve">RF-19: Comunicar entre si ou com o professor através de mensagens (chat)</w:t>
+        <w:br w:type="textWrapping"/>
+        <w:t xml:space="preserve">RF-20: Guardar documentos e outros artefactos na área de trabalho do grupo a que pertence</w:t>
+        <w:br w:type="textWrapping"/>
+        <w:t xml:space="preserve">RF-21: Sugerir períodos para todos os membros se reunirem ou aceitar um período já sugerido</w:t>
+        <w:br w:type="textWrapping"/>
+        <w:t xml:space="preserve">RF-22: Registar o tempo que dedicam a cada tarefa do projeto</w:t>
+        <w:br w:type="textWrapping"/>
+        <w:t xml:space="preserve">RF-23: Atribuir pontuações às prestações dos colegas no final do trabalho de grupo</w:t>
+      </w:r>
+      <w:r>
+        <w:rPr>
+          <w:rtl w:val="0"/>
+        </w:rPr>
+      </w:r>
+    </w:p>
+    <w:p>
+      <w:pPr>
+        <w:keepNext w:val="0"/>
         <w:spacing w:after="240" w:before="240" w:line="240" w:lineRule="auto"/>
         <w:jc w:val="both"/>
         <w:rPr>
@@ -607,6 +548,7 @@
     </w:p>
     <w:p>
       <w:pPr>
+        <w:keepNext w:val="0"/>
         <w:spacing w:after="240" w:before="240" w:line="240" w:lineRule="auto"/>
         <w:jc w:val="both"/>
         <w:rPr>
@@ -623,6 +565,7 @@
     </w:p>
     <w:p>
       <w:pPr>
+        <w:keepNext w:val="0"/>
         <w:spacing w:after="240" w:before="240" w:line="240" w:lineRule="auto"/>
         <w:jc w:val="both"/>
         <w:rPr>
@@ -639,6 +582,25 @@
     </w:p>
     <w:p>
       <w:pPr>
+        <w:keepNext w:val="0"/>
+        <w:spacing w:after="240" w:before="240" w:line="240" w:lineRule="auto"/>
+        <w:jc w:val="both"/>
+        <w:rPr>
+          <w:rFonts w:ascii="Roboto" w:cs="Roboto" w:eastAsia="Roboto" w:hAnsi="Roboto"/>
+          <w:sz w:val="24"/>
+          <w:szCs w:val="24"/>
+        </w:rPr>
+      </w:pPr>
+      <w:r>
+        <w:rPr>
+          <w:rtl w:val="0"/>
+        </w:rPr>
+      </w:r>
+    </w:p>
+    <w:p>
+      <w:pPr>
+        <w:keepNext w:val="0"/>
+        <w:spacing w:line="240" w:lineRule="auto"/>
         <w:jc w:val="both"/>
         <w:rPr>
           <w:rFonts w:ascii="Roboto" w:cs="Roboto" w:eastAsia="Roboto" w:hAnsi="Roboto"/>
@@ -660,6 +622,8 @@
     </w:p>
     <w:p>
       <w:pPr>
+        <w:keepNext w:val="0"/>
+        <w:spacing w:line="240" w:lineRule="auto"/>
         <w:jc w:val="both"/>
         <w:rPr>
           <w:rFonts w:ascii="Roboto" w:cs="Roboto" w:eastAsia="Roboto" w:hAnsi="Roboto"/>
@@ -679,46 +643,40 @@
     </w:p>
     <w:p>
       <w:pPr>
-        <w:ind w:firstLine="720"/>
-        <w:jc w:val="both"/>
-        <w:rPr>
-          <w:rFonts w:ascii="Roboto" w:cs="Roboto" w:eastAsia="Roboto" w:hAnsi="Roboto"/>
-          <w:sz w:val="24"/>
-          <w:szCs w:val="24"/>
-        </w:rPr>
-      </w:pPr>
-      <w:r>
-        <w:rPr>
-          <w:rFonts w:ascii="Roboto" w:cs="Roboto" w:eastAsia="Roboto" w:hAnsi="Roboto"/>
-          <w:sz w:val="24"/>
-          <w:szCs w:val="24"/>
-          <w:rtl w:val="0"/>
-        </w:rPr>
-        <w:t xml:space="preserve">RF-16: Publicar as informações da cadeira na página da disciplina e outras </w:t>
-      </w:r>
-    </w:p>
-    <w:p>
-      <w:pPr>
-        <w:ind w:left="720" w:firstLine="0"/>
-        <w:jc w:val="both"/>
-        <w:rPr>
-          <w:rFonts w:ascii="Roboto" w:cs="Roboto" w:eastAsia="Roboto" w:hAnsi="Roboto"/>
-          <w:sz w:val="24"/>
-          <w:szCs w:val="24"/>
-        </w:rPr>
-      </w:pPr>
-      <w:r>
-        <w:rPr>
-          <w:rFonts w:ascii="Roboto" w:cs="Roboto" w:eastAsia="Roboto" w:hAnsi="Roboto"/>
-          <w:sz w:val="24"/>
-          <w:szCs w:val="24"/>
-          <w:rtl w:val="0"/>
-        </w:rPr>
-        <w:t xml:space="preserve">informações adicionais (artigos, publicações ou notas relevantes para o trabalho).</w:t>
-      </w:r>
-    </w:p>
-    <w:p>
-      <w:pPr>
+        <w:keepNext w:val="0"/>
+        <w:widowControl w:val="0"/>
+        <w:spacing w:after="320" w:line="240" w:lineRule="auto"/>
+        <w:ind w:left="720" w:firstLine="0"/>
+        <w:jc w:val="both"/>
+        <w:rPr>
+          <w:rFonts w:ascii="Roboto" w:cs="Roboto" w:eastAsia="Roboto" w:hAnsi="Roboto"/>
+          <w:sz w:val="24"/>
+          <w:szCs w:val="24"/>
+        </w:rPr>
+      </w:pPr>
+      <w:r>
+        <w:rPr>
+          <w:rFonts w:ascii="Roboto" w:cs="Roboto" w:eastAsia="Roboto" w:hAnsi="Roboto"/>
+          <w:sz w:val="24"/>
+          <w:szCs w:val="24"/>
+          <w:rtl w:val="0"/>
+        </w:rPr>
+        <w:t xml:space="preserve">RF-24: Publicar as informações da cadeira na página da disciplina e outras informações adicionais (usando o fórum da disciplina)</w:t>
+        <w:br w:type="textWrapping"/>
+        <w:t xml:space="preserve">RF-25: Definir o sistema de avaliações da cadeira (testes, presenças, exames, projetos)</w:t>
+        <w:br w:type="textWrapping"/>
+        <w:t xml:space="preserve">RF-26: Dar notas aos projetos dos alunos.</w:t>
+      </w:r>
+      <w:r>
+        <w:rPr>
+          <w:rtl w:val="0"/>
+        </w:rPr>
+      </w:r>
+    </w:p>
+    <w:p>
+      <w:pPr>
+        <w:keepNext w:val="0"/>
+        <w:spacing w:line="240" w:lineRule="auto"/>
         <w:jc w:val="both"/>
         <w:rPr>
           <w:rFonts w:ascii="Roboto" w:cs="Roboto" w:eastAsia="Roboto" w:hAnsi="Roboto"/>
@@ -738,306 +696,52 @@
     </w:p>
     <w:p>
       <w:pPr>
-        <w:ind w:left="720" w:firstLine="0"/>
-        <w:jc w:val="both"/>
-        <w:rPr>
-          <w:rFonts w:ascii="Roboto" w:cs="Roboto" w:eastAsia="Roboto" w:hAnsi="Roboto"/>
-          <w:sz w:val="24"/>
-          <w:szCs w:val="24"/>
-        </w:rPr>
-      </w:pPr>
-      <w:r>
-        <w:rPr>
-          <w:rFonts w:ascii="Roboto" w:cs="Roboto" w:eastAsia="Roboto" w:hAnsi="Roboto"/>
-          <w:sz w:val="24"/>
-          <w:szCs w:val="24"/>
-          <w:rtl w:val="0"/>
-        </w:rPr>
-        <w:t xml:space="preserve">RF-17: User pode inscrever-se.</w:t>
-      </w:r>
-    </w:p>
-    <w:p>
-      <w:pPr>
-        <w:ind w:left="720" w:firstLine="0"/>
-        <w:jc w:val="both"/>
-        <w:rPr>
-          <w:rFonts w:ascii="Roboto" w:cs="Roboto" w:eastAsia="Roboto" w:hAnsi="Roboto"/>
-          <w:sz w:val="24"/>
-          <w:szCs w:val="24"/>
-        </w:rPr>
-      </w:pPr>
-      <w:r>
-        <w:rPr>
-          <w:rFonts w:ascii="Roboto" w:cs="Roboto" w:eastAsia="Roboto" w:hAnsi="Roboto"/>
-          <w:sz w:val="24"/>
-          <w:szCs w:val="24"/>
-          <w:rtl w:val="0"/>
-        </w:rPr>
-        <w:t xml:space="preserve">RF-18: User pode fazer login e logout.</w:t>
-      </w:r>
-    </w:p>
-    <w:p>
-      <w:pPr>
-        <w:ind w:left="720" w:firstLine="0"/>
-        <w:jc w:val="both"/>
-        <w:rPr>
-          <w:rFonts w:ascii="Roboto" w:cs="Roboto" w:eastAsia="Roboto" w:hAnsi="Roboto"/>
-          <w:sz w:val="24"/>
-          <w:szCs w:val="24"/>
-        </w:rPr>
-      </w:pPr>
-      <w:r>
-        <w:rPr>
-          <w:rFonts w:ascii="Roboto" w:cs="Roboto" w:eastAsia="Roboto" w:hAnsi="Roboto"/>
-          <w:sz w:val="24"/>
-          <w:szCs w:val="24"/>
-          <w:rtl w:val="0"/>
-        </w:rPr>
-        <w:t xml:space="preserve">RF-19: Acesso à página da disciplina (fóruns, material das aulas e enunciados de projeto).</w:t>
-      </w:r>
-    </w:p>
-    <w:p>
-      <w:pPr>
-        <w:ind w:left="720" w:firstLine="0"/>
-        <w:jc w:val="both"/>
-        <w:rPr>
-          <w:rFonts w:ascii="Roboto" w:cs="Roboto" w:eastAsia="Roboto" w:hAnsi="Roboto"/>
-          <w:sz w:val="24"/>
-          <w:szCs w:val="24"/>
-        </w:rPr>
-      </w:pPr>
-      <w:r>
-        <w:rPr>
-          <w:rFonts w:ascii="Roboto" w:cs="Roboto" w:eastAsia="Roboto" w:hAnsi="Roboto"/>
-          <w:sz w:val="24"/>
-          <w:szCs w:val="24"/>
-          <w:rtl w:val="0"/>
-        </w:rPr>
-        <w:t xml:space="preserve">RF-20: Pode pedir a alunos, que se encontram na mesma cadeira, para juntar ao seu grupo.</w:t>
-      </w:r>
-    </w:p>
-    <w:p>
-      <w:pPr>
-        <w:ind w:left="720" w:firstLine="0"/>
-        <w:jc w:val="both"/>
-        <w:rPr>
-          <w:rFonts w:ascii="Roboto" w:cs="Roboto" w:eastAsia="Roboto" w:hAnsi="Roboto"/>
-          <w:sz w:val="24"/>
-          <w:szCs w:val="24"/>
-        </w:rPr>
-      </w:pPr>
-      <w:r>
-        <w:rPr>
-          <w:rFonts w:ascii="Roboto" w:cs="Roboto" w:eastAsia="Roboto" w:hAnsi="Roboto"/>
-          <w:sz w:val="24"/>
-          <w:szCs w:val="24"/>
-          <w:rtl w:val="0"/>
-        </w:rPr>
-        <w:t xml:space="preserve">RF-21: Na procura de membros, o aluno pode filtrar os alunos dessa cadeira de acordo com as turmas.</w:t>
-      </w:r>
-    </w:p>
-    <w:p>
-      <w:pPr>
-        <w:ind w:left="720" w:firstLine="0"/>
-        <w:jc w:val="both"/>
-        <w:rPr>
-          <w:rFonts w:ascii="Roboto" w:cs="Roboto" w:eastAsia="Roboto" w:hAnsi="Roboto"/>
-          <w:sz w:val="24"/>
-          <w:szCs w:val="24"/>
-        </w:rPr>
-      </w:pPr>
-      <w:r>
-        <w:rPr>
-          <w:rFonts w:ascii="Roboto" w:cs="Roboto" w:eastAsia="Roboto" w:hAnsi="Roboto"/>
-          <w:sz w:val="24"/>
-          <w:szCs w:val="24"/>
-          <w:rtl w:val="0"/>
-        </w:rPr>
-        <w:t xml:space="preserve">RF-22: Opção de gerar um grupo aleatório.</w:t>
-      </w:r>
-    </w:p>
-    <w:p>
-      <w:pPr>
-        <w:ind w:left="720" w:firstLine="0"/>
-        <w:jc w:val="both"/>
-        <w:rPr>
-          <w:rFonts w:ascii="Roboto" w:cs="Roboto" w:eastAsia="Roboto" w:hAnsi="Roboto"/>
-          <w:sz w:val="24"/>
-          <w:szCs w:val="24"/>
-        </w:rPr>
-      </w:pPr>
-      <w:r>
-        <w:rPr>
-          <w:rFonts w:ascii="Roboto" w:cs="Roboto" w:eastAsia="Roboto" w:hAnsi="Roboto"/>
-          <w:sz w:val="24"/>
-          <w:szCs w:val="24"/>
-          <w:rtl w:val="0"/>
-        </w:rPr>
-        <w:t xml:space="preserve">RF-23: Agendar uma hora para submissão automática do trabalho.</w:t>
-      </w:r>
-    </w:p>
-    <w:p>
-      <w:pPr>
-        <w:jc w:val="both"/>
-        <w:rPr>
-          <w:rFonts w:ascii="Roboto" w:cs="Roboto" w:eastAsia="Roboto" w:hAnsi="Roboto"/>
-          <w:sz w:val="24"/>
-          <w:szCs w:val="24"/>
-        </w:rPr>
-      </w:pPr>
-      <w:r>
-        <w:rPr>
-          <w:rFonts w:ascii="Roboto" w:cs="Roboto" w:eastAsia="Roboto" w:hAnsi="Roboto"/>
-          <w:sz w:val="24"/>
-          <w:szCs w:val="24"/>
-          <w:rtl w:val="0"/>
-        </w:rPr>
-        <w:t xml:space="preserve">Aluno num grupo:</w:t>
-      </w:r>
-    </w:p>
-    <w:p>
-      <w:pPr>
-        <w:ind w:left="720" w:firstLine="0"/>
-        <w:jc w:val="both"/>
-        <w:rPr>
-          <w:rFonts w:ascii="Roboto" w:cs="Roboto" w:eastAsia="Roboto" w:hAnsi="Roboto"/>
-          <w:sz w:val="24"/>
-          <w:szCs w:val="24"/>
-        </w:rPr>
-      </w:pPr>
-      <w:r>
-        <w:rPr>
-          <w:rFonts w:ascii="Roboto" w:cs="Roboto" w:eastAsia="Roboto" w:hAnsi="Roboto"/>
-          <w:sz w:val="24"/>
-          <w:szCs w:val="24"/>
-          <w:rtl w:val="0"/>
-        </w:rPr>
-        <w:t xml:space="preserve">RF-24: Ver a lista de tarefas e o seu estado.</w:t>
-      </w:r>
-    </w:p>
-    <w:p>
-      <w:pPr>
-        <w:ind w:left="720" w:firstLine="0"/>
-        <w:jc w:val="both"/>
-        <w:rPr>
-          <w:rFonts w:ascii="Roboto" w:cs="Roboto" w:eastAsia="Roboto" w:hAnsi="Roboto"/>
-          <w:sz w:val="24"/>
-          <w:szCs w:val="24"/>
-        </w:rPr>
-      </w:pPr>
-      <w:r>
-        <w:rPr>
-          <w:rFonts w:ascii="Roboto" w:cs="Roboto" w:eastAsia="Roboto" w:hAnsi="Roboto"/>
-          <w:sz w:val="24"/>
-          <w:szCs w:val="24"/>
-          <w:rtl w:val="0"/>
-        </w:rPr>
-        <w:t xml:space="preserve">RF-25: Criar ou eliminar uma tarefa.</w:t>
-      </w:r>
-    </w:p>
-    <w:p>
-      <w:pPr>
-        <w:ind w:left="720" w:firstLine="0"/>
-        <w:jc w:val="both"/>
-        <w:rPr>
-          <w:rFonts w:ascii="Roboto" w:cs="Roboto" w:eastAsia="Roboto" w:hAnsi="Roboto"/>
-          <w:sz w:val="24"/>
-          <w:szCs w:val="24"/>
-        </w:rPr>
-      </w:pPr>
-      <w:r>
-        <w:rPr>
-          <w:rFonts w:ascii="Roboto" w:cs="Roboto" w:eastAsia="Roboto" w:hAnsi="Roboto"/>
-          <w:sz w:val="24"/>
-          <w:szCs w:val="24"/>
-          <w:rtl w:val="0"/>
-        </w:rPr>
-        <w:t xml:space="preserve">RF-26: Auto-nomear-se como responsável por uma tarefa específica ou sugerir</w:t>
-      </w:r>
-    </w:p>
-    <w:p>
-      <w:pPr>
-        <w:ind w:left="720" w:firstLine="0"/>
-        <w:jc w:val="both"/>
-        <w:rPr>
-          <w:rFonts w:ascii="Roboto" w:cs="Roboto" w:eastAsia="Roboto" w:hAnsi="Roboto"/>
-          <w:sz w:val="24"/>
-          <w:szCs w:val="24"/>
-        </w:rPr>
-      </w:pPr>
-      <w:r>
-        <w:rPr>
-          <w:rFonts w:ascii="Roboto" w:cs="Roboto" w:eastAsia="Roboto" w:hAnsi="Roboto"/>
-          <w:sz w:val="24"/>
-          <w:szCs w:val="24"/>
-          <w:rtl w:val="0"/>
-        </w:rPr>
-        <w:t xml:space="preserve"> outro membro como responsável.</w:t>
-      </w:r>
-    </w:p>
-    <w:p>
-      <w:pPr>
-        <w:ind w:left="720" w:firstLine="0"/>
-        <w:jc w:val="both"/>
-        <w:rPr>
-          <w:rFonts w:ascii="Roboto" w:cs="Roboto" w:eastAsia="Roboto" w:hAnsi="Roboto"/>
-          <w:sz w:val="24"/>
-          <w:szCs w:val="24"/>
-        </w:rPr>
-      </w:pPr>
-      <w:r>
-        <w:rPr>
-          <w:rFonts w:ascii="Roboto" w:cs="Roboto" w:eastAsia="Roboto" w:hAnsi="Roboto"/>
-          <w:sz w:val="24"/>
-          <w:szCs w:val="24"/>
-          <w:rtl w:val="0"/>
-        </w:rPr>
-        <w:t xml:space="preserve">RF-27: Comunicar com os vários membros do grupo através de um chat.</w:t>
-      </w:r>
-    </w:p>
-    <w:p>
-      <w:pPr>
-        <w:ind w:left="720" w:firstLine="0"/>
-        <w:jc w:val="both"/>
-        <w:rPr>
-          <w:rFonts w:ascii="Roboto" w:cs="Roboto" w:eastAsia="Roboto" w:hAnsi="Roboto"/>
-          <w:sz w:val="24"/>
-          <w:szCs w:val="24"/>
-        </w:rPr>
-      </w:pPr>
-      <w:r>
-        <w:rPr>
-          <w:rFonts w:ascii="Roboto" w:cs="Roboto" w:eastAsia="Roboto" w:hAnsi="Roboto"/>
-          <w:sz w:val="24"/>
-          <w:szCs w:val="24"/>
-          <w:rtl w:val="0"/>
-        </w:rPr>
-        <w:t xml:space="preserve">RF-28: Comunicar com o professor em nome do grupo.</w:t>
-      </w:r>
-    </w:p>
-    <w:p>
-      <w:pPr>
-        <w:ind w:left="720" w:firstLine="0"/>
-        <w:jc w:val="both"/>
-        <w:rPr>
-          <w:rFonts w:ascii="Roboto" w:cs="Roboto" w:eastAsia="Roboto" w:hAnsi="Roboto"/>
-          <w:sz w:val="24"/>
-          <w:szCs w:val="24"/>
-        </w:rPr>
-      </w:pPr>
-      <w:r>
-        <w:rPr>
-          <w:rFonts w:ascii="Roboto" w:cs="Roboto" w:eastAsia="Roboto" w:hAnsi="Roboto"/>
-          <w:sz w:val="24"/>
-          <w:szCs w:val="24"/>
-          <w:rtl w:val="0"/>
-        </w:rPr>
-        <w:t xml:space="preserve">RF-29: Marcar um horário pessoal com o professor.</w:t>
-      </w:r>
-    </w:p>
-    <w:p>
-      <w:pPr>
-        <w:ind w:left="720" w:firstLine="0"/>
+        <w:keepNext w:val="0"/>
+        <w:widowControl w:val="0"/>
+        <w:spacing w:after="320" w:line="240" w:lineRule="auto"/>
+        <w:ind w:left="720" w:firstLine="0"/>
+        <w:jc w:val="both"/>
+        <w:rPr>
+          <w:rFonts w:ascii="Roboto" w:cs="Roboto" w:eastAsia="Roboto" w:hAnsi="Roboto"/>
+          <w:sz w:val="24"/>
+          <w:szCs w:val="24"/>
+        </w:rPr>
+      </w:pPr>
+      <w:r>
+        <w:rPr>
+          <w:rFonts w:ascii="Roboto" w:cs="Roboto" w:eastAsia="Roboto" w:hAnsi="Roboto"/>
+          <w:sz w:val="24"/>
+          <w:szCs w:val="24"/>
+          <w:rtl w:val="0"/>
+        </w:rPr>
+        <w:t xml:space="preserve">RF-27: Acesso à página da disciplina (fóruns, etapas do projeto, contacto com o professor)</w:t>
+        <w:br w:type="textWrapping"/>
+        <w:t xml:space="preserve">RF-28: Ver notas das cadeiras</w:t>
+        <w:br w:type="textWrapping"/>
+        <w:t xml:space="preserve">RF-29: Ver os perfis de outros alunos (ex: ver as pontuações e comentários de projetos passados)</w:t>
+        <w:br w:type="textWrapping"/>
+        <w:t xml:space="preserve">RF-30: Opção de gerar um grupo aleatório</w:t>
+        <w:br w:type="textWrapping"/>
+        <w:t xml:space="preserve">RF-31: Agendar uma hora para submissão automática do trabalho</w:t>
+        <w:br w:type="textWrapping"/>
+        <w:t xml:space="preserve">RF-32: Ver a lista de tarefas e o seu estado</w:t>
+        <w:br w:type="textWrapping"/>
+        <w:t xml:space="preserve">RF-33: Criar ou eliminar uma tarefa</w:t>
+        <w:br w:type="textWrapping"/>
+        <w:t xml:space="preserve">RF-34: Auto-nomear-se como responsável por uma tarefa específica</w:t>
+        <w:br w:type="textWrapping"/>
+        <w:t xml:space="preserve">RF-35: Registar uma tarefa como concluída</w:t>
+        <w:br w:type="textWrapping"/>
+        <w:t xml:space="preserve">RF-36: Comunicar com os vários membros do grupo através de um chat de grupo</w:t>
+        <w:br w:type="textWrapping"/>
+        <w:t xml:space="preserve">RF-37: Marcar um horário pessoal com o professor.</w:t>
+      </w:r>
+    </w:p>
+    <w:p>
+      <w:pPr>
+        <w:keepNext w:val="0"/>
+        <w:spacing w:line="240" w:lineRule="auto"/>
+        <w:ind w:left="0" w:firstLine="0"/>
         <w:jc w:val="both"/>
         <w:rPr>
           <w:rFonts w:ascii="Roboto" w:cs="Roboto" w:eastAsia="Roboto" w:hAnsi="Roboto"/>
@@ -1048,34 +752,32 @@
       </w:pPr>
       <w:r>
         <w:rPr>
+          <w:rtl w:val="0"/>
+        </w:rPr>
+      </w:r>
+    </w:p>
+    <w:p>
+      <w:pPr>
+        <w:keepNext w:val="0"/>
+        <w:spacing w:line="240" w:lineRule="auto"/>
+        <w:ind w:left="720" w:firstLine="0"/>
+        <w:jc w:val="both"/>
+        <w:rPr>
           <w:rFonts w:ascii="Roboto" w:cs="Roboto" w:eastAsia="Roboto" w:hAnsi="Roboto"/>
           <w:b w:val="1"/>
           <w:sz w:val="24"/>
           <w:szCs w:val="24"/>
-          <w:rtl w:val="0"/>
-        </w:rPr>
-        <w:t xml:space="preserve">RF-30: Os dados privados (como email, passwords etc) são encriptados pelo sistema.</w:t>
-      </w:r>
-    </w:p>
-    <w:p>
-      <w:pPr>
-        <w:ind w:left="720" w:firstLine="0"/>
-        <w:jc w:val="both"/>
-        <w:rPr>
-          <w:rFonts w:ascii="Roboto" w:cs="Roboto" w:eastAsia="Roboto" w:hAnsi="Roboto"/>
-          <w:b w:val="1"/>
-          <w:sz w:val="24"/>
-          <w:szCs w:val="24"/>
-        </w:rPr>
-      </w:pPr>
-      <w:r>
-        <w:rPr>
-          <w:rtl w:val="0"/>
-        </w:rPr>
-      </w:r>
-    </w:p>
-    <w:p>
-      <w:pPr>
+        </w:rPr>
+      </w:pPr>
+      <w:r>
+        <w:rPr>
+          <w:rtl w:val="0"/>
+        </w:rPr>
+      </w:r>
+    </w:p>
+    <w:p>
+      <w:pPr>
+        <w:keepNext w:val="0"/>
         <w:spacing w:after="240" w:before="240" w:line="240" w:lineRule="auto"/>
         <w:jc w:val="both"/>
         <w:rPr>
@@ -1092,6 +794,7 @@
     </w:p>
     <w:p>
       <w:pPr>
+        <w:keepNext w:val="0"/>
         <w:spacing w:after="240" w:before="240" w:line="240" w:lineRule="auto"/>
         <w:jc w:val="both"/>
         <w:rPr>
@@ -1108,6 +811,7 @@
     </w:p>
     <w:p>
       <w:pPr>
+        <w:keepNext w:val="0"/>
         <w:spacing w:after="240" w:before="240" w:line="240" w:lineRule="auto"/>
         <w:jc w:val="both"/>
         <w:rPr>
@@ -1124,6 +828,7 @@
     </w:p>
     <w:p>
       <w:pPr>
+        <w:keepNext w:val="0"/>
         <w:spacing w:after="240" w:before="240" w:line="240" w:lineRule="auto"/>
         <w:jc w:val="both"/>
         <w:rPr>
@@ -1140,6 +845,7 @@
     </w:p>
     <w:p>
       <w:pPr>
+        <w:keepNext w:val="0"/>
         <w:spacing w:after="240" w:before="240" w:line="240" w:lineRule="auto"/>
         <w:jc w:val="both"/>
         <w:rPr>
@@ -1156,6 +862,7 @@
     </w:p>
     <w:p>
       <w:pPr>
+        <w:keepNext w:val="0"/>
         <w:spacing w:after="240" w:before="240" w:line="240" w:lineRule="auto"/>
         <w:jc w:val="both"/>
         <w:rPr>
@@ -1172,6 +879,7 @@
     </w:p>
     <w:p>
       <w:pPr>
+        <w:keepNext w:val="0"/>
         <w:spacing w:after="240" w:before="240" w:line="240" w:lineRule="auto"/>
         <w:jc w:val="both"/>
         <w:rPr>
@@ -1188,6 +896,7 @@
     </w:p>
     <w:p>
       <w:pPr>
+        <w:keepNext w:val="0"/>
         <w:spacing w:after="240" w:before="240" w:line="240" w:lineRule="auto"/>
         <w:jc w:val="both"/>
         <w:rPr>
@@ -1204,13 +913,49 @@
     </w:p>
     <w:p>
       <w:pPr>
+        <w:keepNext w:val="0"/>
+        <w:spacing w:after="240" w:before="240" w:line="240" w:lineRule="auto"/>
+        <w:jc w:val="both"/>
+        <w:rPr>
+          <w:rFonts w:ascii="Roboto" w:cs="Roboto" w:eastAsia="Roboto" w:hAnsi="Roboto"/>
+          <w:sz w:val="24"/>
+          <w:szCs w:val="24"/>
+        </w:rPr>
+      </w:pPr>
+      <w:r>
+        <w:rPr>
+          <w:rtl w:val="0"/>
+        </w:rPr>
+      </w:r>
+    </w:p>
+    <w:p>
+      <w:pPr>
+        <w:keepNext w:val="0"/>
+        <w:spacing w:after="240" w:before="240" w:line="240" w:lineRule="auto"/>
+        <w:jc w:val="both"/>
+        <w:rPr>
+          <w:rFonts w:ascii="Roboto" w:cs="Roboto" w:eastAsia="Roboto" w:hAnsi="Roboto"/>
+          <w:sz w:val="24"/>
+          <w:szCs w:val="24"/>
+        </w:rPr>
+      </w:pPr>
+      <w:r>
+        <w:rPr>
+          <w:rtl w:val="0"/>
+        </w:rPr>
+      </w:r>
+    </w:p>
+    <w:p>
+      <w:pPr>
         <w:pStyle w:val="Heading1"/>
+        <w:keepNext w:val="0"/>
         <w:numPr>
           <w:ilvl w:val="0"/>
           <w:numId w:val="1"/>
         </w:numPr>
         <w:spacing w:before="240" w:line="240" w:lineRule="auto"/>
         <w:ind w:left="0" w:firstLine="0"/>
+        <w:jc w:val="both"/>
         <w:rPr>
           <w:rFonts w:ascii="Roboto" w:cs="Roboto" w:eastAsia="Roboto" w:hAnsi="Roboto"/>
           <w:b w:val="1"/>
@@ -1233,6 +978,7 @@
     </w:p>
     <w:p>
       <w:pPr>
+        <w:keepNext w:val="0"/>
         <w:spacing w:after="120" w:before="60" w:line="240" w:lineRule="auto"/>
         <w:jc w:val="both"/>
         <w:rPr>
@@ -1249,6 +995,8 @@
     </w:p>
     <w:p>
       <w:pPr>
+        <w:keepNext w:val="0"/>
+        <w:spacing w:line="240" w:lineRule="auto"/>
         <w:jc w:val="both"/>
         <w:rPr>
           <w:rFonts w:ascii="Roboto" w:cs="Roboto" w:eastAsia="Roboto" w:hAnsi="Roboto"/>
@@ -1268,6 +1016,8 @@
     </w:p>
     <w:p>
       <w:pPr>
+        <w:keepNext w:val="0"/>
+        <w:spacing w:line="240" w:lineRule="auto"/>
         <w:ind w:left="720" w:firstLine="0"/>
         <w:jc w:val="both"/>
         <w:rPr>
@@ -1288,6 +1038,8 @@
     </w:p>
     <w:p>
       <w:pPr>
+        <w:keepNext w:val="0"/>
+        <w:spacing w:line="240" w:lineRule="auto"/>
         <w:ind w:left="720" w:firstLine="0"/>
         <w:jc w:val="both"/>
         <w:rPr>
@@ -1308,6 +1060,8 @@
     </w:p>
     <w:p>
       <w:pPr>
+        <w:keepNext w:val="0"/>
+        <w:spacing w:line="240" w:lineRule="auto"/>
         <w:jc w:val="both"/>
         <w:rPr>
           <w:rFonts w:ascii="Roboto" w:cs="Roboto" w:eastAsia="Roboto" w:hAnsi="Roboto"/>
@@ -1327,6 +1081,8 @@
     </w:p>
     <w:p>
       <w:pPr>
+        <w:keepNext w:val="0"/>
+        <w:spacing w:line="240" w:lineRule="auto"/>
         <w:ind w:left="720" w:firstLine="0"/>
         <w:jc w:val="both"/>
         <w:rPr>
@@ -1347,6 +1103,8 @@
     </w:p>
     <w:p>
       <w:pPr>
+        <w:keepNext w:val="0"/>
+        <w:spacing w:line="240" w:lineRule="auto"/>
         <w:ind w:left="720" w:firstLine="0"/>
         <w:jc w:val="both"/>
         <w:rPr>
@@ -1367,6 +1125,8 @@
     </w:p>
     <w:p>
       <w:pPr>
+        <w:keepNext w:val="0"/>
+        <w:spacing w:line="240" w:lineRule="auto"/>
         <w:jc w:val="both"/>
         <w:rPr>
           <w:rFonts w:ascii="Roboto" w:cs="Roboto" w:eastAsia="Roboto" w:hAnsi="Roboto"/>
@@ -1386,6 +1146,8 @@
     </w:p>
     <w:p>
       <w:pPr>
+        <w:keepNext w:val="0"/>
+        <w:spacing w:line="240" w:lineRule="auto"/>
         <w:ind w:left="720" w:firstLine="0"/>
         <w:jc w:val="both"/>
         <w:rPr>
@@ -1406,6 +1168,8 @@
     </w:p>
     <w:p>
       <w:pPr>
+        <w:keepNext w:val="0"/>
+        <w:spacing w:line="240" w:lineRule="auto"/>
         <w:ind w:left="720" w:firstLine="0"/>
         <w:jc w:val="both"/>
         <w:rPr>
@@ -1426,6 +1190,8 @@
     </w:p>
     <w:p>
       <w:pPr>
+        <w:keepNext w:val="0"/>
+        <w:spacing w:line="240" w:lineRule="auto"/>
         <w:ind w:left="720" w:firstLine="0"/>
         <w:jc w:val="both"/>
         <w:rPr>
@@ -1446,6 +1212,8 @@
     </w:p>
     <w:p>
       <w:pPr>
+        <w:keepNext w:val="0"/>
+        <w:spacing w:line="240" w:lineRule="auto"/>
         <w:jc w:val="both"/>
         <w:rPr>
           <w:rFonts w:ascii="Roboto" w:cs="Roboto" w:eastAsia="Roboto" w:hAnsi="Roboto"/>
@@ -1465,6 +1233,8 @@
     </w:p>
     <w:p>
       <w:pPr>
+        <w:keepNext w:val="0"/>
+        <w:spacing w:line="240" w:lineRule="auto"/>
         <w:ind w:left="720" w:firstLine="0"/>
         <w:jc w:val="both"/>
         <w:rPr>
@@ -1485,6 +1255,8 @@
     </w:p>
     <w:p>
       <w:pPr>
+        <w:keepNext w:val="0"/>
+        <w:spacing w:line="240" w:lineRule="auto"/>
         <w:ind w:left="720" w:firstLine="0"/>
         <w:jc w:val="both"/>
         <w:rPr>
@@ -1505,6 +1277,8 @@
     </w:p>
     <w:p>
       <w:pPr>
+        <w:keepNext w:val="0"/>
+        <w:spacing w:line="240" w:lineRule="auto"/>
         <w:ind w:left="720" w:firstLine="0"/>
         <w:jc w:val="both"/>
         <w:rPr>
@@ -1525,6 +1299,8 @@
     </w:p>
     <w:p>
       <w:pPr>
+        <w:keepNext w:val="0"/>
+        <w:spacing w:line="240" w:lineRule="auto"/>
         <w:ind w:left="720" w:firstLine="0"/>
         <w:jc w:val="both"/>
         <w:rPr>
@@ -1545,6 +1321,8 @@
     </w:p>
     <w:p>
       <w:pPr>
+        <w:keepNext w:val="0"/>
+        <w:spacing w:line="240" w:lineRule="auto"/>
         <w:ind w:left="720" w:firstLine="0"/>
         <w:jc w:val="both"/>
         <w:rPr>
@@ -1565,6 +1343,8 @@
     </w:p>
     <w:p>
       <w:pPr>
+        <w:keepNext w:val="0"/>
+        <w:spacing w:line="240" w:lineRule="auto"/>
         <w:jc w:val="both"/>
         <w:rPr>
           <w:rFonts w:ascii="Roboto" w:cs="Roboto" w:eastAsia="Roboto" w:hAnsi="Roboto"/>
@@ -1584,6 +1364,8 @@
     </w:p>
     <w:p>
       <w:pPr>
+        <w:keepNext w:val="0"/>
+        <w:spacing w:line="240" w:lineRule="auto"/>
         <w:ind w:left="720" w:firstLine="0"/>
         <w:jc w:val="both"/>
         <w:rPr>
@@ -1604,6 +1386,8 @@
     </w:p>
     <w:p>
       <w:pPr>
+        <w:keepNext w:val="0"/>
+        <w:spacing w:line="240" w:lineRule="auto"/>
         <w:ind w:left="720" w:firstLine="0"/>
         <w:jc w:val="both"/>
         <w:rPr>
@@ -1624,6 +1408,8 @@
     </w:p>
     <w:p>
       <w:pPr>
+        <w:keepNext w:val="0"/>
+        <w:spacing w:line="240" w:lineRule="auto"/>
         <w:ind w:left="720" w:firstLine="0"/>
         <w:jc w:val="both"/>
         <w:rPr>
@@ -1644,6 +1430,8 @@
     </w:p>
     <w:p>
       <w:pPr>
+        <w:keepNext w:val="0"/>
+        <w:spacing w:line="240" w:lineRule="auto"/>
         <w:ind w:left="720" w:firstLine="0"/>
         <w:jc w:val="both"/>
         <w:rPr>
@@ -1664,6 +1452,8 @@
     </w:p>
     <w:p>
       <w:pPr>
+        <w:keepNext w:val="0"/>
+        <w:spacing w:line="240" w:lineRule="auto"/>
         <w:ind w:left="720" w:firstLine="0"/>
         <w:jc w:val="both"/>
         <w:rPr>

</xml_diff>